<commit_message>
Added warning message when voice command is not found
</commit_message>
<xml_diff>
--- a/proj_doc/voice_recognition/commands.docx
+++ b/proj_doc/voice_recognition/commands.docx
@@ -220,8 +220,10 @@
             <w:r>
               <w:t xml:space="preserve">Decreases cat’s mood </w:t>
             </w:r>
-            <w:r>
-              <w:t xml:space="preserve"> by 75</w:t>
+            <w:bookmarkStart w:id="0" w:name="_GoBack"/>
+            <w:bookmarkEnd w:id="0"/>
+            <w:r>
+              <w:t>by 75</w:t>
             </w:r>
           </w:p>
         </w:tc>
@@ -816,8 +818,6 @@
           <w:i/>
         </w:rPr>
       </w:pPr>
-      <w:bookmarkStart w:id="0" w:name="_GoBack"/>
-      <w:bookmarkEnd w:id="0"/>
       <w:r>
         <w:rPr>
           <w:i/>

</xml_diff>

<commit_message>
Added voice command find me, which opens face tracking activity, and updated docs
</commit_message>
<xml_diff>
--- a/proj_doc/voice_recognition/commands.docx
+++ b/proj_doc/voice_recognition/commands.docx
@@ -8,7 +8,15 @@
         <w:jc w:val="center"/>
       </w:pPr>
       <w:r>
-        <w:t>Current RoboCat Command List</w:t>
+        <w:t xml:space="preserve">Current </w:t>
+      </w:r>
+      <w:proofErr w:type="spellStart"/>
+      <w:r>
+        <w:t>RoboCat</w:t>
+      </w:r>
+      <w:proofErr w:type="spellEnd"/>
+      <w:r>
+        <w:t xml:space="preserve"> Command List</w:t>
       </w:r>
     </w:p>
     <w:p/>
@@ -121,11 +129,16 @@
             <w:pPr>
               <w:cnfStyle w:val="000000100000" w:firstRow="0" w:lastRow="0" w:firstColumn="0" w:lastColumn="0" w:oddVBand="0" w:evenVBand="0" w:oddHBand="1" w:evenHBand="0" w:firstRowFirstColumn="0" w:firstRowLastColumn="0" w:lastRowFirstColumn="0" w:lastRowLastColumn="0"/>
             </w:pPr>
+            <w:proofErr w:type="spellStart"/>
             <w:r>
               <w:t>PololuVirtualCat.</w:t>
             </w:r>
             <w:r>
-              <w:t>resetHead()</w:t>
+              <w:t>resetHead</w:t>
+            </w:r>
+            <w:proofErr w:type="spellEnd"/>
+            <w:r>
+              <w:t>()</w:t>
             </w:r>
           </w:p>
         </w:tc>
@@ -177,8 +190,13 @@
             <w:pPr>
               <w:cnfStyle w:val="000000000000" w:firstRow="0" w:lastRow="0" w:firstColumn="0" w:lastColumn="0" w:oddVBand="0" w:evenVBand="0" w:oddHBand="0" w:evenHBand="0" w:firstRowFirstColumn="0" w:firstRowLastColumn="0" w:lastRowFirstColumn="0" w:lastRowLastColumn="0"/>
             </w:pPr>
-            <w:r>
-              <w:t>CatEmotion.smiledAt()</w:t>
+            <w:proofErr w:type="spellStart"/>
+            <w:r>
+              <w:t>CatEmotion.smiledAt</w:t>
+            </w:r>
+            <w:proofErr w:type="spellEnd"/>
+            <w:r>
+              <w:t>()</w:t>
             </w:r>
           </w:p>
         </w:tc>
@@ -220,8 +238,6 @@
             <w:r>
               <w:t xml:space="preserve">Decreases cat’s mood </w:t>
             </w:r>
-            <w:bookmarkStart w:id="0" w:name="_GoBack"/>
-            <w:bookmarkEnd w:id="0"/>
             <w:r>
               <w:t>by 75</w:t>
             </w:r>
@@ -238,8 +254,13 @@
             <w:pPr>
               <w:cnfStyle w:val="000000100000" w:firstRow="0" w:lastRow="0" w:firstColumn="0" w:lastColumn="0" w:oddVBand="0" w:evenVBand="0" w:oddHBand="1" w:evenHBand="0" w:firstRowFirstColumn="0" w:firstRowLastColumn="0" w:lastRowFirstColumn="0" w:lastRowLastColumn="0"/>
             </w:pPr>
-            <w:r>
-              <w:t>CatEmotion.frownedAt()</w:t>
+            <w:proofErr w:type="spellStart"/>
+            <w:r>
+              <w:t>CatEmotion.frownedAt</w:t>
+            </w:r>
+            <w:proofErr w:type="spellEnd"/>
+            <w:r>
+              <w:t>()</w:t>
             </w:r>
           </w:p>
         </w:tc>
@@ -291,11 +312,16 @@
             <w:pPr>
               <w:cnfStyle w:val="000000000000" w:firstRow="0" w:lastRow="0" w:firstColumn="0" w:lastColumn="0" w:oddVBand="0" w:evenVBand="0" w:oddHBand="0" w:evenHBand="0" w:firstRowFirstColumn="0" w:firstRowLastColumn="0" w:lastRowFirstColumn="0" w:lastRowLastColumn="0"/>
             </w:pPr>
+            <w:proofErr w:type="spellStart"/>
             <w:r>
               <w:t>PololuVirtualCat.</w:t>
             </w:r>
             <w:r>
-              <w:t>turnHeadLeft()</w:t>
+              <w:t>turnHeadLeft</w:t>
+            </w:r>
+            <w:proofErr w:type="spellEnd"/>
+            <w:r>
+              <w:t>()</w:t>
             </w:r>
           </w:p>
         </w:tc>
@@ -350,11 +376,16 @@
             <w:pPr>
               <w:cnfStyle w:val="000000100000" w:firstRow="0" w:lastRow="0" w:firstColumn="0" w:lastColumn="0" w:oddVBand="0" w:evenVBand="0" w:oddHBand="1" w:evenHBand="0" w:firstRowFirstColumn="0" w:firstRowLastColumn="0" w:lastRowFirstColumn="0" w:lastRowLastColumn="0"/>
             </w:pPr>
+            <w:proofErr w:type="spellStart"/>
             <w:r>
               <w:t>PololuVirtualCat.</w:t>
             </w:r>
             <w:r>
-              <w:t>stepForward()</w:t>
+              <w:t>stepForward</w:t>
+            </w:r>
+            <w:proofErr w:type="spellEnd"/>
+            <w:r>
+              <w:t>()</w:t>
             </w:r>
           </w:p>
         </w:tc>
@@ -406,11 +437,16 @@
             <w:pPr>
               <w:cnfStyle w:val="000000000000" w:firstRow="0" w:lastRow="0" w:firstColumn="0" w:lastColumn="0" w:oddVBand="0" w:evenVBand="0" w:oddHBand="0" w:evenHBand="0" w:firstRowFirstColumn="0" w:firstRowLastColumn="0" w:lastRowFirstColumn="0" w:lastRowLastColumn="0"/>
             </w:pPr>
+            <w:proofErr w:type="spellStart"/>
             <w:r>
               <w:t>PololuVirtualCat.</w:t>
             </w:r>
             <w:r>
-              <w:t>turnHeadRight()</w:t>
+              <w:t>turnHeadRight</w:t>
+            </w:r>
+            <w:proofErr w:type="spellEnd"/>
+            <w:r>
+              <w:t>()</w:t>
             </w:r>
           </w:p>
         </w:tc>
@@ -627,11 +663,16 @@
             <w:pPr>
               <w:cnfStyle w:val="000000000000" w:firstRow="0" w:lastRow="0" w:firstColumn="0" w:lastColumn="0" w:oddVBand="0" w:evenVBand="0" w:oddHBand="0" w:evenHBand="0" w:firstRowFirstColumn="0" w:firstRowLastColumn="0" w:lastRowFirstColumn="0" w:lastRowLastColumn="0"/>
             </w:pPr>
+            <w:proofErr w:type="spellStart"/>
             <w:r>
               <w:t>PololuVirtualCat.</w:t>
             </w:r>
             <w:r>
-              <w:t>turnHeadUp()</w:t>
+              <w:t>turnHeadUp</w:t>
+            </w:r>
+            <w:proofErr w:type="spellEnd"/>
+            <w:r>
+              <w:t>()</w:t>
             </w:r>
           </w:p>
         </w:tc>
@@ -686,11 +727,16 @@
             <w:pPr>
               <w:cnfStyle w:val="000000100000" w:firstRow="0" w:lastRow="0" w:firstColumn="0" w:lastColumn="0" w:oddVBand="0" w:evenVBand="0" w:oddHBand="1" w:evenHBand="0" w:firstRowFirstColumn="0" w:firstRowLastColumn="0" w:lastRowFirstColumn="0" w:lastRowLastColumn="0"/>
             </w:pPr>
+            <w:proofErr w:type="spellStart"/>
             <w:r>
               <w:t>PololuVirtualCat.</w:t>
             </w:r>
             <w:r>
-              <w:t>turnHeadDown()</w:t>
+              <w:t>turnHeadDown</w:t>
+            </w:r>
+            <w:proofErr w:type="spellEnd"/>
+            <w:r>
+              <w:t>()</w:t>
             </w:r>
           </w:p>
         </w:tc>
@@ -798,9 +844,69 @@
             <w:pPr>
               <w:cnfStyle w:val="000000100000" w:firstRow="0" w:lastRow="0" w:firstColumn="0" w:lastColumn="0" w:oddVBand="0" w:evenVBand="0" w:oddHBand="1" w:evenHBand="0" w:firstRowFirstColumn="0" w:firstRowLastColumn="0" w:lastRowFirstColumn="0" w:lastRowLastColumn="0"/>
             </w:pPr>
-            <w:r>
-              <w:t>CatEmotion.loveMeCat()</w:t>
-            </w:r>
+            <w:proofErr w:type="spellStart"/>
+            <w:r>
+              <w:t>CatEmotion.loveMeCat</w:t>
+            </w:r>
+            <w:proofErr w:type="spellEnd"/>
+            <w:r>
+              <w:t>()</w:t>
+            </w:r>
+          </w:p>
+        </w:tc>
+      </w:tr>
+      <w:tr>
+        <w:tc>
+          <w:tcPr>
+            <w:cnfStyle w:val="001000000000" w:firstRow="0" w:lastRow="0" w:firstColumn="1" w:lastColumn="0" w:oddVBand="0" w:evenVBand="0" w:oddHBand="0" w:evenHBand="0" w:firstRowFirstColumn="0" w:firstRowLastColumn="0" w:lastRowFirstColumn="0" w:lastRowLastColumn="0"/>
+            <w:tcW w:w="2340" w:type="dxa"/>
+          </w:tcPr>
+          <w:p>
+            <w:pPr>
+              <w:rPr>
+                <w:b w:val="0"/>
+              </w:rPr>
+            </w:pPr>
+            <w:r>
+              <w:rPr>
+                <w:b w:val="0"/>
+              </w:rPr>
+              <w:t>FIND ME</w:t>
+            </w:r>
+          </w:p>
+        </w:tc>
+        <w:tc>
+          <w:tcPr>
+            <w:tcW w:w="3240" w:type="dxa"/>
+            <w:tcBorders>
+              <w:right w:val="single" w:sz="4" w:space="0" w:color="auto"/>
+            </w:tcBorders>
+          </w:tcPr>
+          <w:p>
+            <w:pPr>
+              <w:cnfStyle w:val="000000000000" w:firstRow="0" w:lastRow="0" w:firstColumn="0" w:lastColumn="0" w:oddVBand="0" w:evenVBand="0" w:oddHBand="0" w:evenHBand="0" w:firstRowFirstColumn="0" w:firstRowLastColumn="0" w:lastRowFirstColumn="0" w:lastRowLastColumn="0"/>
+            </w:pPr>
+            <w:r>
+              <w:t>Opens face tracking activity</w:t>
+            </w:r>
+          </w:p>
+        </w:tc>
+        <w:tc>
+          <w:tcPr>
+            <w:tcW w:w="3780" w:type="dxa"/>
+            <w:tcBorders>
+              <w:left w:val="single" w:sz="4" w:space="0" w:color="auto"/>
+            </w:tcBorders>
+          </w:tcPr>
+          <w:p>
+            <w:pPr>
+              <w:cnfStyle w:val="000000000000" w:firstRow="0" w:lastRow="0" w:firstColumn="0" w:lastColumn="0" w:oddVBand="0" w:evenVBand="0" w:oddHBand="0" w:evenHBand="0" w:firstRowFirstColumn="0" w:firstRowLastColumn="0" w:lastRowFirstColumn="0" w:lastRowLastColumn="0"/>
+            </w:pPr>
+            <w:r>
+              <w:t>N/A</w:t>
+            </w:r>
+            <w:bookmarkStart w:id="0" w:name="_GoBack"/>
+            <w:bookmarkEnd w:id="0"/>
           </w:p>
         </w:tc>
       </w:tr>

</xml_diff>

<commit_message>
fixed bug to add faces to the commands
</commit_message>
<xml_diff>
--- a/proj_doc/voice_recognition/commands.docx
+++ b/proj_doc/voice_recognition/commands.docx
@@ -8,7 +8,15 @@
         <w:jc w:val="center"/>
       </w:pPr>
       <w:r>
-        <w:t>Current RoboCat Command List</w:t>
+        <w:t xml:space="preserve">Current </w:t>
+      </w:r>
+      <w:proofErr w:type="spellStart"/>
+      <w:r>
+        <w:t>RoboCat</w:t>
+      </w:r>
+      <w:proofErr w:type="spellEnd"/>
+      <w:r>
+        <w:t xml:space="preserve"> Command List</w:t>
       </w:r>
     </w:p>
     <w:p/>
@@ -121,11 +129,16 @@
             <w:pPr>
               <w:cnfStyle w:val="000000100000" w:firstRow="0" w:lastRow="0" w:firstColumn="0" w:lastColumn="0" w:oddVBand="0" w:evenVBand="0" w:oddHBand="1" w:evenHBand="0" w:firstRowFirstColumn="0" w:firstRowLastColumn="0" w:lastRowFirstColumn="0" w:lastRowLastColumn="0"/>
             </w:pPr>
+            <w:proofErr w:type="spellStart"/>
             <w:r>
               <w:t>PololuVirtualCat.</w:t>
             </w:r>
             <w:r>
-              <w:t>resetHead()</w:t>
+              <w:t>resetHead</w:t>
+            </w:r>
+            <w:proofErr w:type="spellEnd"/>
+            <w:r>
+              <w:t>()</w:t>
             </w:r>
           </w:p>
         </w:tc>
@@ -177,8 +190,13 @@
             <w:pPr>
               <w:cnfStyle w:val="000000000000" w:firstRow="0" w:lastRow="0" w:firstColumn="0" w:lastColumn="0" w:oddVBand="0" w:evenVBand="0" w:oddHBand="0" w:evenHBand="0" w:firstRowFirstColumn="0" w:firstRowLastColumn="0" w:lastRowFirstColumn="0" w:lastRowLastColumn="0"/>
             </w:pPr>
-            <w:r>
-              <w:t>CatEmotion.smiledAt()</w:t>
+            <w:proofErr w:type="spellStart"/>
+            <w:r>
+              <w:t>CatEmotion.smiledAt</w:t>
+            </w:r>
+            <w:proofErr w:type="spellEnd"/>
+            <w:r>
+              <w:t>()</w:t>
             </w:r>
           </w:p>
         </w:tc>
@@ -220,8 +238,6 @@
             <w:r>
               <w:t xml:space="preserve">Decreases cat’s mood </w:t>
             </w:r>
-            <w:bookmarkStart w:id="0" w:name="_GoBack"/>
-            <w:bookmarkEnd w:id="0"/>
             <w:r>
               <w:t>by 75</w:t>
             </w:r>
@@ -238,8 +254,13 @@
             <w:pPr>
               <w:cnfStyle w:val="000000100000" w:firstRow="0" w:lastRow="0" w:firstColumn="0" w:lastColumn="0" w:oddVBand="0" w:evenVBand="0" w:oddHBand="1" w:evenHBand="0" w:firstRowFirstColumn="0" w:firstRowLastColumn="0" w:lastRowFirstColumn="0" w:lastRowLastColumn="0"/>
             </w:pPr>
-            <w:r>
-              <w:t>CatEmotion.frownedAt()</w:t>
+            <w:proofErr w:type="spellStart"/>
+            <w:r>
+              <w:t>CatEmotion.frownedAt</w:t>
+            </w:r>
+            <w:proofErr w:type="spellEnd"/>
+            <w:r>
+              <w:t>()</w:t>
             </w:r>
           </w:p>
         </w:tc>
@@ -291,11 +312,16 @@
             <w:pPr>
               <w:cnfStyle w:val="000000000000" w:firstRow="0" w:lastRow="0" w:firstColumn="0" w:lastColumn="0" w:oddVBand="0" w:evenVBand="0" w:oddHBand="0" w:evenHBand="0" w:firstRowFirstColumn="0" w:firstRowLastColumn="0" w:lastRowFirstColumn="0" w:lastRowLastColumn="0"/>
             </w:pPr>
+            <w:proofErr w:type="spellStart"/>
             <w:r>
               <w:t>PololuVirtualCat.</w:t>
             </w:r>
             <w:r>
-              <w:t>turnHeadLeft()</w:t>
+              <w:t>turnHeadLeft</w:t>
+            </w:r>
+            <w:proofErr w:type="spellEnd"/>
+            <w:r>
+              <w:t>()</w:t>
             </w:r>
           </w:p>
         </w:tc>
@@ -350,11 +376,16 @@
             <w:pPr>
               <w:cnfStyle w:val="000000100000" w:firstRow="0" w:lastRow="0" w:firstColumn="0" w:lastColumn="0" w:oddVBand="0" w:evenVBand="0" w:oddHBand="1" w:evenHBand="0" w:firstRowFirstColumn="0" w:firstRowLastColumn="0" w:lastRowFirstColumn="0" w:lastRowLastColumn="0"/>
             </w:pPr>
+            <w:proofErr w:type="spellStart"/>
             <w:r>
               <w:t>PololuVirtualCat.</w:t>
             </w:r>
             <w:r>
-              <w:t>stepForward()</w:t>
+              <w:t>stepForward</w:t>
+            </w:r>
+            <w:proofErr w:type="spellEnd"/>
+            <w:r>
+              <w:t>()</w:t>
             </w:r>
           </w:p>
         </w:tc>
@@ -406,11 +437,16 @@
             <w:pPr>
               <w:cnfStyle w:val="000000000000" w:firstRow="0" w:lastRow="0" w:firstColumn="0" w:lastColumn="0" w:oddVBand="0" w:evenVBand="0" w:oddHBand="0" w:evenHBand="0" w:firstRowFirstColumn="0" w:firstRowLastColumn="0" w:lastRowFirstColumn="0" w:lastRowLastColumn="0"/>
             </w:pPr>
+            <w:proofErr w:type="spellStart"/>
             <w:r>
               <w:t>PololuVirtualCat.</w:t>
             </w:r>
             <w:r>
-              <w:t>turnHeadRight()</w:t>
+              <w:t>turnHeadRight</w:t>
+            </w:r>
+            <w:proofErr w:type="spellEnd"/>
+            <w:r>
+              <w:t>()</w:t>
             </w:r>
           </w:p>
         </w:tc>
@@ -627,11 +663,16 @@
             <w:pPr>
               <w:cnfStyle w:val="000000000000" w:firstRow="0" w:lastRow="0" w:firstColumn="0" w:lastColumn="0" w:oddVBand="0" w:evenVBand="0" w:oddHBand="0" w:evenHBand="0" w:firstRowFirstColumn="0" w:firstRowLastColumn="0" w:lastRowFirstColumn="0" w:lastRowLastColumn="0"/>
             </w:pPr>
+            <w:proofErr w:type="spellStart"/>
             <w:r>
               <w:t>PololuVirtualCat.</w:t>
             </w:r>
             <w:r>
-              <w:t>turnHeadUp()</w:t>
+              <w:t>turnHeadUp</w:t>
+            </w:r>
+            <w:proofErr w:type="spellEnd"/>
+            <w:r>
+              <w:t>()</w:t>
             </w:r>
           </w:p>
         </w:tc>
@@ -686,11 +727,16 @@
             <w:pPr>
               <w:cnfStyle w:val="000000100000" w:firstRow="0" w:lastRow="0" w:firstColumn="0" w:lastColumn="0" w:oddVBand="0" w:evenVBand="0" w:oddHBand="1" w:evenHBand="0" w:firstRowFirstColumn="0" w:firstRowLastColumn="0" w:lastRowFirstColumn="0" w:lastRowLastColumn="0"/>
             </w:pPr>
+            <w:proofErr w:type="spellStart"/>
             <w:r>
               <w:t>PololuVirtualCat.</w:t>
             </w:r>
             <w:r>
-              <w:t>turnHeadDown()</w:t>
+              <w:t>turnHeadDown</w:t>
+            </w:r>
+            <w:proofErr w:type="spellEnd"/>
+            <w:r>
+              <w:t>()</w:t>
             </w:r>
           </w:p>
         </w:tc>
@@ -798,9 +844,69 @@
             <w:pPr>
               <w:cnfStyle w:val="000000100000" w:firstRow="0" w:lastRow="0" w:firstColumn="0" w:lastColumn="0" w:oddVBand="0" w:evenVBand="0" w:oddHBand="1" w:evenHBand="0" w:firstRowFirstColumn="0" w:firstRowLastColumn="0" w:lastRowFirstColumn="0" w:lastRowLastColumn="0"/>
             </w:pPr>
-            <w:r>
-              <w:t>CatEmotion.loveMeCat()</w:t>
-            </w:r>
+            <w:proofErr w:type="spellStart"/>
+            <w:r>
+              <w:t>CatEmotion.loveMeCat</w:t>
+            </w:r>
+            <w:proofErr w:type="spellEnd"/>
+            <w:r>
+              <w:t>()</w:t>
+            </w:r>
+          </w:p>
+        </w:tc>
+      </w:tr>
+      <w:tr>
+        <w:tc>
+          <w:tcPr>
+            <w:cnfStyle w:val="001000000000" w:firstRow="0" w:lastRow="0" w:firstColumn="1" w:lastColumn="0" w:oddVBand="0" w:evenVBand="0" w:oddHBand="0" w:evenHBand="0" w:firstRowFirstColumn="0" w:firstRowLastColumn="0" w:lastRowFirstColumn="0" w:lastRowLastColumn="0"/>
+            <w:tcW w:w="2340" w:type="dxa"/>
+          </w:tcPr>
+          <w:p>
+            <w:pPr>
+              <w:rPr>
+                <w:b w:val="0"/>
+              </w:rPr>
+            </w:pPr>
+            <w:r>
+              <w:rPr>
+                <w:b w:val="0"/>
+              </w:rPr>
+              <w:t>FIND ME</w:t>
+            </w:r>
+          </w:p>
+        </w:tc>
+        <w:tc>
+          <w:tcPr>
+            <w:tcW w:w="3240" w:type="dxa"/>
+            <w:tcBorders>
+              <w:right w:val="single" w:sz="4" w:space="0" w:color="auto"/>
+            </w:tcBorders>
+          </w:tcPr>
+          <w:p>
+            <w:pPr>
+              <w:cnfStyle w:val="000000000000" w:firstRow="0" w:lastRow="0" w:firstColumn="0" w:lastColumn="0" w:oddVBand="0" w:evenVBand="0" w:oddHBand="0" w:evenHBand="0" w:firstRowFirstColumn="0" w:firstRowLastColumn="0" w:lastRowFirstColumn="0" w:lastRowLastColumn="0"/>
+            </w:pPr>
+            <w:r>
+              <w:t>Opens face tracking activity</w:t>
+            </w:r>
+          </w:p>
+        </w:tc>
+        <w:tc>
+          <w:tcPr>
+            <w:tcW w:w="3780" w:type="dxa"/>
+            <w:tcBorders>
+              <w:left w:val="single" w:sz="4" w:space="0" w:color="auto"/>
+            </w:tcBorders>
+          </w:tcPr>
+          <w:p>
+            <w:pPr>
+              <w:cnfStyle w:val="000000000000" w:firstRow="0" w:lastRow="0" w:firstColumn="0" w:lastColumn="0" w:oddVBand="0" w:evenVBand="0" w:oddHBand="0" w:evenHBand="0" w:firstRowFirstColumn="0" w:firstRowLastColumn="0" w:lastRowFirstColumn="0" w:lastRowLastColumn="0"/>
+            </w:pPr>
+            <w:r>
+              <w:t>N/A</w:t>
+            </w:r>
+            <w:bookmarkStart w:id="0" w:name="_GoBack"/>
+            <w:bookmarkEnd w:id="0"/>
           </w:p>
         </w:tc>
       </w:tr>

</xml_diff>